<commit_message>
Update Meta Instructions Template.docx
</commit_message>
<xml_diff>
--- a/Docs/Meta Instructions Template.docx
+++ b/Docs/Meta Instructions Template.docx
@@ -855,6 +855,14 @@
         <w:lastRenderedPageBreak/>
         <w:t>Example of Meta Instructions in Practice</w:t>
       </w:r>
+    </w:p>
+    <w:p>
+      <w:pPr>
+        <w:rPr>
+          <w:sz w:val="24"/>
+          <w:szCs w:val="24"/>
+        </w:rPr>
+      </w:pPr>
     </w:p>
     <w:p>
       <w:pPr>
@@ -1822,6 +1830,7 @@
   <w:style w:type="character" w:default="1" w:styleId="DefaultParagraphFont">
     <w:name w:val="Default Paragraph Font"/>
     <w:uiPriority w:val="1"/>
+    <w:semiHidden/>
     <w:unhideWhenUsed/>
   </w:style>
   <w:style w:type="table" w:default="1" w:styleId="TableNormal">

</xml_diff>